<commit_message>
drone_mark2 page done. sidebar links all fixed. want to commit here first before messing with sidebar code to fix the issue on big monitors
</commit_message>
<xml_diff>
--- a/Project Descriptions.docx
+++ b/Project Descriptions.docx
@@ -452,7 +452,10 @@
       </w:r>
       <w:proofErr w:type="spellEnd"/>
       <w:r>
-        <w:t xml:space="preserve"> (24V battery) that runs through an external step-down converter to power the 12V terminals. Future iterations of the board will include built-in XT-60 connectors instead of solder pads to allow for better wiring organization.</w:t>
+        <w:t xml:space="preserve"> (24V battery) that runs through an external step-down converter to power the 12V terminals. Future iterations of the board will include built-in XT-60 connectors instead of solder pads to allow for better wiring organization</w:t>
+      </w:r>
+      <w:r>
+        <w:t xml:space="preserve"> and easier connections.</w:t>
       </w:r>
     </w:p>
     <w:p/>
@@ -498,6 +501,574 @@
         <w:t>Testing</w:t>
       </w:r>
     </w:p>
+    <w:p>
+      <w:pPr>
+        <w:rPr>
+          <w:b/>
+          <w:bCs/>
+          <w:u w:val="single"/>
+        </w:rPr>
+      </w:pPr>
+    </w:p>
+    <w:p>
+      <w:pPr>
+        <w:rPr>
+          <w:b/>
+          <w:bCs/>
+          <w:u w:val="single"/>
+        </w:rPr>
+      </w:pPr>
+    </w:p>
+    <w:p>
+      <w:r>
+        <w:t xml:space="preserve">As part of my high school Senior Research project, some friends and I wanted to build a SpaceX-like rocket that could autonomously hover and land. </w:t>
+      </w:r>
+      <w:r>
+        <w:t xml:space="preserve">Though our formal reason for undertaking this project, codenamed Ascent, was to learn about control algorithms and mechanical design (which was true), the real reason was because we thought this was a dang-cool project </w:t>
+      </w:r>
+      <w:r>
+        <w:rPr>
+          <mc:AlternateContent>
+            <mc:Choice Requires="w16se"/>
+            <mc:Fallback>
+              <w:rFonts w:ascii="Segoe UI Emoji" w:eastAsia="Segoe UI Emoji" w:hAnsi="Segoe UI Emoji" w:cs="Segoe UI Emoji"/>
+            </mc:Fallback>
+          </mc:AlternateContent>
+        </w:rPr>
+        <mc:AlternateContent>
+          <mc:Choice Requires="w16se">
+            <w16se:symEx w16se:font="Segoe UI Emoji" w16se:char="1F60A"/>
+          </mc:Choice>
+          <mc:Fallback>
+            <w:t>😊</w:t>
+          </mc:Fallback>
+        </mc:AlternateContent>
+      </w:r>
+      <w:r>
+        <w:t xml:space="preserve">. </w:t>
+      </w:r>
+    </w:p>
+    <w:p/>
+    <w:p>
+      <w:pPr>
+        <w:rPr>
+          <w:b/>
+          <w:bCs/>
+          <w:u w:val="single"/>
+        </w:rPr>
+      </w:pPr>
+      <w:r>
+        <w:rPr>
+          <w:b/>
+          <w:bCs/>
+          <w:u w:val="single"/>
+        </w:rPr>
+        <w:t>Design Overview</w:t>
+      </w:r>
+    </w:p>
+    <w:p>
+      <w:r>
+        <w:t>The goal of this project was to create an electrically powered rocket that could hover to 5m and autonomously land. The design consisted of two counter-rotating propellers that produced a max thrust of roughly 2kg. Thus, to achieve a 2:1 thrust-to-weight ratio, the mass of the craft was limited to at most 1kg.</w:t>
+      </w:r>
+    </w:p>
+    <w:p/>
+    <w:p>
+      <w:r>
+        <w:t xml:space="preserve">To control the craft in the pitch and yaw axes, we decided to use a gimballed nozzle. Though we explored using servo-actuated thrust vanes (fins placed in the airstream that deflect thrust), we found that the thrust losses from these actuators would be too high to sustain for our small craft. Additionally, throughout our </w:t>
+      </w:r>
+      <w:r>
+        <w:t>preliminary design review</w:t>
+      </w:r>
+      <w:r>
+        <w:t>, we did not find any hobby or research</w:t>
+      </w:r>
+      <w:r>
+        <w:t xml:space="preserve"> projects that took on the challenge of a gimballed nozzle; thus, we decided to try it for ourselves.</w:t>
+      </w:r>
+      <w:r>
+        <w:t xml:space="preserve"> </w:t>
+      </w:r>
+    </w:p>
+    <w:p>
+      <w:pPr>
+        <w:rPr>
+          <w:b/>
+          <w:bCs/>
+          <w:u w:val="single"/>
+        </w:rPr>
+      </w:pPr>
+      <w:r>
+        <w:rPr>
+          <w:b/>
+          <w:bCs/>
+          <w:u w:val="single"/>
+        </w:rPr>
+        <w:t>Mechanical Design</w:t>
+      </w:r>
+    </w:p>
+    <w:p>
+      <w:r>
+        <w:t xml:space="preserve">The main hardware components of this project were the gimballed nozzle and the frame. Each was first designed in Fusion 360 CAD then manufactured primarily through 3D-printing. </w:t>
+      </w:r>
+    </w:p>
+    <w:p>
+      <w:pPr>
+        <w:rPr>
+          <w:u w:val="single"/>
+        </w:rPr>
+      </w:pPr>
+      <w:r>
+        <w:rPr>
+          <w:u w:val="single"/>
+        </w:rPr>
+        <w:t>Gimbal</w:t>
+      </w:r>
+    </w:p>
+    <w:p>
+      <w:r>
+        <w:t>Our</w:t>
+      </w:r>
+      <w:r>
+        <w:t xml:space="preserve"> gimbal design was</w:t>
+      </w:r>
+      <w:r>
+        <w:t xml:space="preserve"> primarily</w:t>
+      </w:r>
+      <w:r>
+        <w:t xml:space="preserve"> inspired by </w:t>
+      </w:r>
+      <w:r>
+        <w:t xml:space="preserve">the solid-motor gimbal designed by Joe Barnard at </w:t>
+      </w:r>
+      <w:proofErr w:type="spellStart"/>
+      <w:r>
+        <w:t>BPS.Space</w:t>
+      </w:r>
+      <w:proofErr w:type="spellEnd"/>
+      <w:r>
+        <w:t xml:space="preserve">. The design consists of two concentric rings that allow the converging nozzle to be actuated in the craft’s yaw and pitch axes. Two 9g servos </w:t>
+      </w:r>
+      <w:r>
+        <w:t xml:space="preserve">actuate the nozzle in both axes using pushrods. This allows for a maximum </w:t>
+      </w:r>
+      <w:r>
+        <w:t xml:space="preserve">gimbal </w:t>
+      </w:r>
+      <w:r>
+        <w:t xml:space="preserve">rotation of </w:t>
+      </w:r>
+      <w:r>
+        <w:t>&amp;#177; 15 degrees in each axis. Four small skateboard bearings were included to allow for smooth actuation of each ring. The total weight of the gimballed nozzle, including the servos, screws, bearings, and nozzle, was roughly 180g, 20 grams lower than our mass budget had initially allotted for.</w:t>
+      </w:r>
+    </w:p>
+    <w:p/>
+    <w:p>
+      <w:pPr>
+        <w:rPr>
+          <w:u w:val="single"/>
+        </w:rPr>
+      </w:pPr>
+      <w:r>
+        <w:rPr>
+          <w:u w:val="single"/>
+        </w:rPr>
+        <w:t>Frame</w:t>
+      </w:r>
+    </w:p>
+    <w:p>
+      <w:r>
+        <w:t>The frame had to be designed to be durable but also easily manufactured in the inevitable case of a crash landing (or as SpaceX fans call it, a Rapid Unscheduled Disassembly – RUD for short).</w:t>
+      </w:r>
+      <w:r>
+        <w:t xml:space="preserve"> Thus, we built the frame out of </w:t>
+      </w:r>
+      <w:r>
+        <w:t xml:space="preserve">strong, lightweight, cheap 5mm carbon fiber tubes. These were cut on a bandsaw to the right dimensions then attached together in a rectangular prism through easy-to-make, 3D-printed joints. </w:t>
+      </w:r>
+      <w:r>
+        <w:t xml:space="preserve">We added </w:t>
+      </w:r>
+      <w:proofErr w:type="spellStart"/>
+      <w:r>
+        <w:t>styrofoam</w:t>
+      </w:r>
+      <w:proofErr w:type="spellEnd"/>
+      <w:r>
+        <w:t xml:space="preserve"> to the ends of the landing legs to absorb impact upon landing</w:t>
+      </w:r>
+      <w:r>
+        <w:t>.</w:t>
+      </w:r>
+    </w:p>
+    <w:p/>
+    <w:p>
+      <w:pPr>
+        <w:rPr>
+          <w:b/>
+          <w:bCs/>
+          <w:u w:val="single"/>
+        </w:rPr>
+      </w:pPr>
+      <w:r>
+        <w:rPr>
+          <w:b/>
+          <w:bCs/>
+          <w:u w:val="single"/>
+        </w:rPr>
+        <w:lastRenderedPageBreak/>
+        <w:t>Control Systems</w:t>
+      </w:r>
+    </w:p>
+    <w:p>
+      <w:r>
+        <w:t>Simulink is an industry-standard software used to design and analyze all sorts of control syste</w:t>
+      </w:r>
+      <w:r>
+        <w:t>ms.</w:t>
+      </w:r>
+      <w:r>
+        <w:t xml:space="preserve"> </w:t>
+      </w:r>
+      <w:r>
+        <w:t xml:space="preserve">The high-level control system </w:t>
+      </w:r>
+      <w:r>
+        <w:t>can be divided into three main components: PID Feedback, Environment Modelling, and Craft Modelling.</w:t>
+      </w:r>
+    </w:p>
+    <w:p/>
+    <w:p>
+      <w:pPr>
+        <w:rPr>
+          <w:u w:val="single"/>
+        </w:rPr>
+      </w:pPr>
+      <w:r>
+        <w:rPr>
+          <w:u w:val="single"/>
+        </w:rPr>
+        <w:t>PID Feedback Block</w:t>
+      </w:r>
+    </w:p>
+    <w:p>
+      <w:r>
+        <w:t>Our main control system was built-upon three PID Feedback loops</w:t>
+      </w:r>
+      <w:r>
+        <w:t xml:space="preserve">, one </w:t>
+      </w:r>
+      <w:r>
+        <w:t>for</w:t>
+      </w:r>
+      <w:r>
+        <w:t xml:space="preserve"> each of the pitch, yaw, and roll axes. </w:t>
+      </w:r>
+      <w:r>
+        <w:t xml:space="preserve">The onboard IMU provides </w:t>
+      </w:r>
+      <w:r>
+        <w:t>position data in all 9 degrees of freedom; thus, the error term for each feedback loop is calculated by subtracting the actual rotational position from the expected position. This error is fed into the PID, which outputs the necessary torque needed in each axis to correct the rotation. These torques are fed into a physics block that</w:t>
+      </w:r>
+      <w:r>
+        <w:t xml:space="preserve"> applies kinematic equations to find the required nozzle angles needed to cancel all rotations.</w:t>
+      </w:r>
+    </w:p>
+    <w:p/>
+    <w:p>
+      <w:pPr>
+        <w:rPr>
+          <w:u w:val="single"/>
+        </w:rPr>
+      </w:pPr>
+      <w:r>
+        <w:rPr>
+          <w:u w:val="single"/>
+        </w:rPr>
+        <w:t>Environment Block</w:t>
+      </w:r>
+    </w:p>
+    <w:p>
+      <w:r>
+        <w:t xml:space="preserve">Our custom environment block utilizes built-in atmospheric models in Simulink to predict </w:t>
+      </w:r>
+      <w:r>
+        <w:t xml:space="preserve">how wind would affect </w:t>
+      </w:r>
+      <w:r>
+        <w:t xml:space="preserve">the performance of our craft. Using the COESA Atmosphere block, which outputs measurements based on a standard atmospheric model, as well as a Wind Shear simulator for each axis, we were able to compute the net forces </w:t>
+      </w:r>
+      <w:r>
+        <w:t xml:space="preserve">and moments </w:t>
+      </w:r>
+      <w:r>
+        <w:t>on the craft caused by external factors.</w:t>
+      </w:r>
+    </w:p>
+    <w:p/>
+    <w:p>
+      <w:pPr>
+        <w:rPr>
+          <w:u w:val="single"/>
+        </w:rPr>
+      </w:pPr>
+      <w:r>
+        <w:rPr>
+          <w:u w:val="single"/>
+        </w:rPr>
+        <w:t>Craft Modelling (Plant)</w:t>
+      </w:r>
+    </w:p>
+    <w:p>
+      <w:r>
+        <w:t>The craft was modelled using a 6DOF physics block, which is built into Simulink.</w:t>
+      </w:r>
+      <w:r>
+        <w:t xml:space="preserve"> The block takes in a matrix of the net forces and moments on the craft and ou</w:t>
+      </w:r>
+      <w:r>
+        <w:t xml:space="preserve">tputs the resulting linear and angular positions of the craft. Of particular interest to us was the </w:t>
+      </w:r>
+      <w:r>
+        <w:t>Euler</w:t>
+      </w:r>
+      <w:r>
+        <w:t xml:space="preserve"> angle outputs, which tell us the rotation of the craft in each of the three axes. </w:t>
+      </w:r>
+      <w:r>
+        <w:t>These are fed back into the PID Feedback Block to compute the error terms and the cycle restarts.</w:t>
+      </w:r>
+    </w:p>
+    <w:p/>
+    <w:p>
+      <w:pPr>
+        <w:rPr>
+          <w:b/>
+          <w:bCs/>
+          <w:u w:val="single"/>
+        </w:rPr>
+      </w:pPr>
+      <w:r>
+        <w:rPr>
+          <w:b/>
+          <w:bCs/>
+          <w:u w:val="single"/>
+        </w:rPr>
+        <w:t>Kalman Filter</w:t>
+      </w:r>
+    </w:p>
+    <w:p>
+      <w:r>
+        <w:t xml:space="preserve">One of my personal goals for this project was to understand </w:t>
+      </w:r>
+      <w:r>
+        <w:t xml:space="preserve">how Kalman Filters work, a standard algorithm used to remove noise from sensor readings. </w:t>
+      </w:r>
+      <w:r>
+        <w:t>To the right</w:t>
+      </w:r>
+      <w:r>
+        <w:t xml:space="preserve"> is a Python testing platform we created to test our filter. The code simulates data from our IMU, adding in Gaussian noise, </w:t>
+      </w:r>
+      <w:r>
+        <w:t>and runs these through our Kalman Filter. The graphical and statistical outputs let us easily see the effectiveness of our algorithm.</w:t>
+      </w:r>
+    </w:p>
+    <w:p/>
+    <w:p>
+      <w:pPr>
+        <w:rPr>
+          <w:b/>
+          <w:bCs/>
+          <w:u w:val="single"/>
+        </w:rPr>
+      </w:pPr>
+      <w:r>
+        <w:rPr>
+          <w:b/>
+          <w:bCs/>
+          <w:u w:val="single"/>
+        </w:rPr>
+        <w:t>C++ Flight Software</w:t>
+      </w:r>
+    </w:p>
+    <w:p>
+      <w:r>
+        <w:lastRenderedPageBreak/>
+        <w:t>We chose to write our flight software in C++ as it is a compiled language that can easily be uploaded to our Arduino Teensy flight computer.</w:t>
+      </w:r>
+      <w:r>
+        <w:t xml:space="preserve"> Our flight software was based on a Read-Control-Actuate architecture, </w:t>
+      </w:r>
+      <w:r>
+        <w:t>which employs “tasks” to execute different functions:</w:t>
+      </w:r>
+    </w:p>
+    <w:p>
+      <w:pPr>
+        <w:pStyle w:val="ListParagraph"/>
+        <w:numPr>
+          <w:ilvl w:val="0"/>
+          <w:numId w:val="2"/>
+        </w:numPr>
+      </w:pPr>
+      <w:r>
+        <w:t xml:space="preserve">Read Tasks – Gather and store all sensor information and </w:t>
+      </w:r>
+      <w:proofErr w:type="spellStart"/>
+      <w:r>
+        <w:t>groundstation</w:t>
+      </w:r>
+      <w:proofErr w:type="spellEnd"/>
+      <w:r>
+        <w:t xml:space="preserve"> commands</w:t>
+      </w:r>
+    </w:p>
+    <w:p>
+      <w:pPr>
+        <w:pStyle w:val="ListParagraph"/>
+        <w:numPr>
+          <w:ilvl w:val="0"/>
+          <w:numId w:val="2"/>
+        </w:numPr>
+      </w:pPr>
+      <w:r>
+        <w:t>Control Tasks – Utilize data to make decisions and update variables</w:t>
+      </w:r>
+    </w:p>
+    <w:p>
+      <w:pPr>
+        <w:pStyle w:val="ListParagraph"/>
+        <w:numPr>
+          <w:ilvl w:val="0"/>
+          <w:numId w:val="2"/>
+        </w:numPr>
+      </w:pPr>
+      <w:r>
+        <w:t>Actuate Tasks – Execute decisions made by Control Tasks</w:t>
+      </w:r>
+    </w:p>
+    <w:p>
+      <w:r>
+        <w:t xml:space="preserve">These tasks are run sequentially in a single thread by the </w:t>
+      </w:r>
+      <w:proofErr w:type="spellStart"/>
+      <w:r>
+        <w:t>MainControlLoop</w:t>
+      </w:r>
+      <w:proofErr w:type="spellEnd"/>
+      <w:r>
+        <w:t>, which essentially just calls the &lt;code</w:t>
+      </w:r>
+      <w:proofErr w:type="gramStart"/>
+      <w:r>
+        <w:t>&gt; .execute</w:t>
+      </w:r>
+      <w:proofErr w:type="gramEnd"/>
+      <w:r>
+        <w:t xml:space="preserve"> &lt;/code&gt; of each task. All sensor data and decision variables are stored inside the </w:t>
+      </w:r>
+      <w:proofErr w:type="spellStart"/>
+      <w:r>
+        <w:t>StateFieldRegistry</w:t>
+      </w:r>
+      <w:proofErr w:type="spellEnd"/>
+      <w:r>
+        <w:t xml:space="preserve">, which </w:t>
+      </w:r>
+      <w:r>
+        <w:t>contains specific fields that can only be edited by specific tasks.</w:t>
+      </w:r>
+    </w:p>
+    <w:p/>
+    <w:p>
+      <w:r>
+        <w:t>This project is still in the works. Stay tuned to see it fly!</w:t>
+      </w:r>
+      <w:r>
+        <w:t xml:space="preserve"> </w:t>
+      </w:r>
+    </w:p>
+    <w:p/>
+    <w:p/>
+    <w:p/>
+    <w:p/>
+    <w:p/>
+    <w:p/>
+    <w:p/>
+    <w:p/>
+    <w:p/>
+    <w:p/>
+    <w:p/>
+    <w:p/>
+    <w:p/>
+    <w:p/>
+    <w:p/>
+    <w:p/>
+    <w:p/>
+    <w:p/>
+    <w:p/>
+    <w:p/>
+    <w:p>
+      <w:pPr>
+        <w:rPr>
+          <w:b/>
+          <w:bCs/>
+          <w:u w:val="single"/>
+        </w:rPr>
+      </w:pPr>
+      <w:r>
+        <w:rPr>
+          <w:b/>
+          <w:bCs/>
+          <w:u w:val="single"/>
+        </w:rPr>
+        <w:lastRenderedPageBreak/>
+        <w:t>Custom Drone – Mark II</w:t>
+      </w:r>
+    </w:p>
+    <w:p>
+      <w:r>
+        <w:t>If you want to see my very first drone build, check it out here</w:t>
+      </w:r>
+    </w:p>
+    <w:p>
+      <w:r>
+        <w:t xml:space="preserve">After creating my first drone using off-the-shelf parts and open-source software, I knew there was still a lot to learn. I still didn’t understand PID Feedback </w:t>
+      </w:r>
+      <w:r>
+        <w:t xml:space="preserve">or the architecture of drone flight software. Therefore, I decided to build a completely custom drone with a Raspberry Pi 3 (later changed to Arduino Teensy) running my own custom flight software. </w:t>
+      </w:r>
+    </w:p>
+    <w:p/>
+    <w:p>
+      <w:pPr>
+        <w:rPr>
+          <w:b/>
+          <w:bCs/>
+          <w:u w:val="single"/>
+        </w:rPr>
+      </w:pPr>
+      <w:r>
+        <w:rPr>
+          <w:b/>
+          <w:bCs/>
+          <w:u w:val="single"/>
+        </w:rPr>
+        <w:t>Mechanical Design</w:t>
+      </w:r>
+    </w:p>
+    <w:p>
+      <w:r>
+        <w:t xml:space="preserve">The drone’s frame was designed in Fusion 360 and 3D-printed using PLA plastic. </w:t>
+      </w:r>
+      <w:r>
+        <w:t xml:space="preserve">I used four D2212 motors outfitted with generic 5-inch propellers for a maximum thrust of roughly 2.5kg. I decided to use cheap PWM Electronic Speed Controllers to control the motors, as I was running tight on my budget, and they could easily interface with the PWM outputs on my Raspberry Pi 3 flight computer. </w:t>
+      </w:r>
+      <w:r>
+        <w:t>The onboard IMU (Adafruit BNO005) provided real-time angular positions that could be read by the flight computer. All of this was powered by a 3S, 2200mAh LiPo battery that had a theoretical battery life of 10-12 minutes.</w:t>
+      </w:r>
+    </w:p>
+    <w:p/>
     <w:p/>
     <w:sectPr>
       <w:pgSz w:w="12240" w:h="15840"/>
@@ -512,6 +1083,119 @@
 <file path=word/numbering.xml><?xml version="1.0" encoding="utf-8"?>
 <w:numbering xmlns:wpc="http://schemas.microsoft.com/office/word/2010/wordprocessingCanvas" xmlns:cx="http://schemas.microsoft.com/office/drawing/2014/chartex" xmlns:cx1="http://schemas.microsoft.com/office/drawing/2015/9/8/chartex" xmlns:cx2="http://schemas.microsoft.com/office/drawing/2015/10/21/chartex" xmlns:cx3="http://schemas.microsoft.com/office/drawing/2016/5/9/chartex" xmlns:cx4="http://schemas.microsoft.com/office/drawing/2016/5/10/chartex" xmlns:cx5="http://schemas.microsoft.com/office/drawing/2016/5/11/chartex" xmlns:cx6="http://schemas.microsoft.com/office/drawing/2016/5/12/chartex" xmlns:cx7="http://schemas.microsoft.com/office/drawing/2016/5/13/chartex" xmlns:cx8="http://schemas.microsoft.com/office/drawing/2016/5/14/chartex" xmlns:mc="http://schemas.openxmlformats.org/markup-compatibility/2006" xmlns:aink="http://schemas.microsoft.com/office/drawing/2016/ink" xmlns:am3d="http://schemas.microsoft.com/office/drawing/2017/model3d" xmlns:o="urn:schemas-microsoft-com:office:office" xmlns:r="http://schemas.openxmlformats.org/officeDocument/2006/relationships" xmlns:m="http://schemas.openxmlformats.org/officeDocument/2006/math" xmlns:v="urn:schemas-microsoft-com:vml" xmlns:wp14="http://schemas.microsoft.com/office/word/2010/wordprocessingDrawing" xmlns:wp="http://schemas.openxmlformats.org/drawingml/2006/wordprocessingDrawing" xmlns:w10="urn:schemas-microsoft-com:office:word" xmlns:w="http://schemas.openxmlformats.org/wordprocessingml/2006/main" xmlns:w14="http://schemas.microsoft.com/office/word/2010/wordml" xmlns:w15="http://schemas.microsoft.com/office/word/2012/wordml" xmlns:w16cex="http://schemas.microsoft.com/office/word/2018/wordml/cex" xmlns:w16cid="http://schemas.microsoft.com/office/word/2016/wordml/cid" xmlns:w16="http://schemas.microsoft.com/office/word/2018/wordml" xmlns:w16sdtdh="http://schemas.microsoft.com/office/word/2020/wordml/sdtdatahash" xmlns:w16se="http://schemas.microsoft.com/office/word/2015/wordml/symex" xmlns:wpg="http://schemas.microsoft.com/office/word/2010/wordprocessingGroup" xmlns:wpi="http://schemas.microsoft.com/office/word/2010/wordprocessingInk" xmlns:wne="http://schemas.microsoft.com/office/word/2006/wordml" xmlns:wps="http://schemas.microsoft.com/office/word/2010/wordprocessingShape" mc:Ignorable="w14 w15 w16se w16cid w16 w16cex w16sdtdh wp14">
   <w:abstractNum w:abstractNumId="0" w15:restartNumberingAfterBreak="0">
+    <w:nsid w:val="29753419"/>
+    <w:multiLevelType w:val="hybridMultilevel"/>
+    <w:tmpl w:val="A6827B6E"/>
+    <w:lvl w:ilvl="0" w:tplc="04090001">
+      <w:start w:val="1"/>
+      <w:numFmt w:val="bullet"/>
+      <w:lvlText w:val=""/>
+      <w:lvlJc w:val="left"/>
+      <w:pPr>
+        <w:ind w:left="720" w:hanging="360"/>
+      </w:pPr>
+      <w:rPr>
+        <w:rFonts w:ascii="Symbol" w:hAnsi="Symbol" w:hint="default"/>
+      </w:rPr>
+    </w:lvl>
+    <w:lvl w:ilvl="1" w:tplc="04090003" w:tentative="1">
+      <w:start w:val="1"/>
+      <w:numFmt w:val="bullet"/>
+      <w:lvlText w:val="o"/>
+      <w:lvlJc w:val="left"/>
+      <w:pPr>
+        <w:ind w:left="1440" w:hanging="360"/>
+      </w:pPr>
+      <w:rPr>
+        <w:rFonts w:ascii="Courier New" w:hAnsi="Courier New" w:cs="Courier New" w:hint="default"/>
+      </w:rPr>
+    </w:lvl>
+    <w:lvl w:ilvl="2" w:tplc="04090005" w:tentative="1">
+      <w:start w:val="1"/>
+      <w:numFmt w:val="bullet"/>
+      <w:lvlText w:val=""/>
+      <w:lvlJc w:val="left"/>
+      <w:pPr>
+        <w:ind w:left="2160" w:hanging="360"/>
+      </w:pPr>
+      <w:rPr>
+        <w:rFonts w:ascii="Wingdings" w:hAnsi="Wingdings" w:hint="default"/>
+      </w:rPr>
+    </w:lvl>
+    <w:lvl w:ilvl="3" w:tplc="04090001" w:tentative="1">
+      <w:start w:val="1"/>
+      <w:numFmt w:val="bullet"/>
+      <w:lvlText w:val=""/>
+      <w:lvlJc w:val="left"/>
+      <w:pPr>
+        <w:ind w:left="2880" w:hanging="360"/>
+      </w:pPr>
+      <w:rPr>
+        <w:rFonts w:ascii="Symbol" w:hAnsi="Symbol" w:hint="default"/>
+      </w:rPr>
+    </w:lvl>
+    <w:lvl w:ilvl="4" w:tplc="04090003" w:tentative="1">
+      <w:start w:val="1"/>
+      <w:numFmt w:val="bullet"/>
+      <w:lvlText w:val="o"/>
+      <w:lvlJc w:val="left"/>
+      <w:pPr>
+        <w:ind w:left="3600" w:hanging="360"/>
+      </w:pPr>
+      <w:rPr>
+        <w:rFonts w:ascii="Courier New" w:hAnsi="Courier New" w:cs="Courier New" w:hint="default"/>
+      </w:rPr>
+    </w:lvl>
+    <w:lvl w:ilvl="5" w:tplc="04090005" w:tentative="1">
+      <w:start w:val="1"/>
+      <w:numFmt w:val="bullet"/>
+      <w:lvlText w:val=""/>
+      <w:lvlJc w:val="left"/>
+      <w:pPr>
+        <w:ind w:left="4320" w:hanging="360"/>
+      </w:pPr>
+      <w:rPr>
+        <w:rFonts w:ascii="Wingdings" w:hAnsi="Wingdings" w:hint="default"/>
+      </w:rPr>
+    </w:lvl>
+    <w:lvl w:ilvl="6" w:tplc="04090001" w:tentative="1">
+      <w:start w:val="1"/>
+      <w:numFmt w:val="bullet"/>
+      <w:lvlText w:val=""/>
+      <w:lvlJc w:val="left"/>
+      <w:pPr>
+        <w:ind w:left="5040" w:hanging="360"/>
+      </w:pPr>
+      <w:rPr>
+        <w:rFonts w:ascii="Symbol" w:hAnsi="Symbol" w:hint="default"/>
+      </w:rPr>
+    </w:lvl>
+    <w:lvl w:ilvl="7" w:tplc="04090003" w:tentative="1">
+      <w:start w:val="1"/>
+      <w:numFmt w:val="bullet"/>
+      <w:lvlText w:val="o"/>
+      <w:lvlJc w:val="left"/>
+      <w:pPr>
+        <w:ind w:left="5760" w:hanging="360"/>
+      </w:pPr>
+      <w:rPr>
+        <w:rFonts w:ascii="Courier New" w:hAnsi="Courier New" w:cs="Courier New" w:hint="default"/>
+      </w:rPr>
+    </w:lvl>
+    <w:lvl w:ilvl="8" w:tplc="04090005" w:tentative="1">
+      <w:start w:val="1"/>
+      <w:numFmt w:val="bullet"/>
+      <w:lvlText w:val=""/>
+      <w:lvlJc w:val="left"/>
+      <w:pPr>
+        <w:ind w:left="6480" w:hanging="360"/>
+      </w:pPr>
+      <w:rPr>
+        <w:rFonts w:ascii="Wingdings" w:hAnsi="Wingdings" w:hint="default"/>
+      </w:rPr>
+    </w:lvl>
+  </w:abstractNum>
+  <w:abstractNum w:abstractNumId="1" w15:restartNumberingAfterBreak="0">
     <w:nsid w:val="688202A4"/>
     <w:multiLevelType w:val="hybridMultilevel"/>
     <w:tmpl w:val="0D5CD46A"/>
@@ -625,6 +1309,9 @@
     </w:lvl>
   </w:abstractNum>
   <w:num w:numId="1">
+    <w:abstractNumId w:val="1"/>
+  </w:num>
+  <w:num w:numId="2">
     <w:abstractNumId w:val="0"/>
   </w:num>
 </w:numbering>

</xml_diff>

<commit_message>
website basically done. finished mark 1 page. need to add about me and fix mobile site button issue
</commit_message>
<xml_diff>
--- a/Project Descriptions.docx
+++ b/Project Descriptions.docx
@@ -1069,6 +1069,37 @@
       </w:r>
     </w:p>
     <w:p/>
+    <w:p>
+      <w:pPr>
+        <w:rPr>
+          <w:b/>
+          <w:bCs/>
+          <w:u w:val="single"/>
+        </w:rPr>
+      </w:pPr>
+      <w:r>
+        <w:rPr>
+          <w:b/>
+          <w:bCs/>
+          <w:u w:val="single"/>
+        </w:rPr>
+        <w:t>PID Feedback</w:t>
+      </w:r>
+    </w:p>
+    <w:p>
+      <w:r>
+        <w:t>The goal of this project was mainly to learn about PID feedback. Though the code was relatively simple</w:t>
+      </w:r>
+      <w:r>
+        <w:t xml:space="preserve"> (shown on the right)</w:t>
+      </w:r>
+      <w:r>
+        <w:t xml:space="preserve">, the hard part lied in tuning the feedback system and finding the right gains. </w:t>
+      </w:r>
+      <w:r>
+        <w:t>Because I didn’t know about Simulink and other auto-tuning systems, I decided the best way to find these gains was through brute force, trial-and-error. I designed a wooden test stand that isolated the drone’s rotation to just one axis and got to work in my garage iterating through different gains to find the right balance for smooth, level flight.</w:t>
+      </w:r>
+    </w:p>
     <w:p/>
     <w:sectPr>
       <w:pgSz w:w="12240" w:h="15840"/>

</xml_diff>